<commit_message>
Take in account Lise's comments until Chao richness
</commit_message>
<xml_diff>
--- a/paper/methods.docx
+++ b/paper/methods.docx
@@ -77,13 +77,13 @@
         <w:pStyle w:val="Date"/>
       </w:pPr>
       <w:r>
-        <w:t xml:space="preserve">12</w:t>
-      </w:r>
-      <w:r>
-        <w:t xml:space="preserve"> </w:t>
-      </w:r>
-      <w:r>
-        <w:t xml:space="preserve">mai,</w:t>
+        <w:t xml:space="preserve">06</w:t>
+      </w:r>
+      <w:r>
+        <w:t xml:space="preserve"> </w:t>
+      </w:r>
+      <w:r>
+        <w:t xml:space="preserve">juin,</w:t>
       </w:r>
       <w:r>
         <w:t xml:space="preserve"> </w:t>
@@ -225,19 +225,19 @@
         <w:pStyle w:val="BodyText"/>
       </w:pPr>
       <w:r>
-        <w:t xml:space="preserve">The resulting selection of data contains 361093 occurrence of 806</w:t>
-      </w:r>
-      <w:r>
-        <w:t xml:space="preserve"> </w:t>
-      </w:r>
-      <w:r>
-        <w:t xml:space="preserve">freshwater fishes species over 59904 sampling</w:t>
-      </w:r>
-      <w:r>
-        <w:t xml:space="preserve"> </w:t>
-      </w:r>
-      <w:r>
-        <w:t xml:space="preserve">events distributed over 5359 sites. The mean time span was of 18</w:t>
+        <w:t xml:space="preserve">The resulting selection of data contains 326717 occurrence of 806</w:t>
+      </w:r>
+      <w:r>
+        <w:t xml:space="preserve"> </w:t>
+      </w:r>
+      <w:r>
+        <w:t xml:space="preserve">freshwater fishes species over 46932 sampling</w:t>
+      </w:r>
+      <w:r>
+        <w:t xml:space="preserve"> </w:t>
+      </w:r>
+      <w:r>
+        <w:t xml:space="preserve">events distributed over 4476 sites. The mean time span was of 17</w:t>
       </w:r>
       <w:r>
         <w:t xml:space="preserve"> </w:t>
@@ -249,7 +249,7 @@
         <w:t xml:space="preserve"> </w:t>
       </w:r>
       <w:r>
-        <w:t xml:space="preserve">median baseline of the timeseries was 1996. The complete distribution of those</w:t>
+        <w:t xml:space="preserve">median baseline of the timeseries was 1997. The complete distribution of those</w:t>
       </w:r>
       <w:r>
         <w:t xml:space="preserve"> </w:t>
@@ -261,31 +261,31 @@
         <w:t xml:space="preserve"> </w:t>
       </w:r>
       <w:r>
-        <w:t xml:space="preserve">located in Palearctic (79.2%),</w:t>
-      </w:r>
-      <w:r>
-        <w:t xml:space="preserve"> </w:t>
-      </w:r>
-      <w:r>
-        <w:t xml:space="preserve">Nearctic (16.7%) and Australasia (4.0%).</w:t>
-      </w:r>
-      <w:r>
-        <w:t xml:space="preserve"> </w:t>
-      </w:r>
-      <w:r>
-        <w:t xml:space="preserve">Four countries gathered 88% of the sites, namely Sweden (32%),</w:t>
-      </w:r>
-      <w:r>
-        <w:t xml:space="preserve"> </w:t>
-      </w:r>
-      <w:r>
-        <w:t xml:space="preserve">Great Britain (24%), France (17%) and the United</w:t>
-      </w:r>
-      <w:r>
-        <w:t xml:space="preserve"> </w:t>
-      </w:r>
-      <w:r>
-        <w:t xml:space="preserve">States (15%).</w:t>
+        <w:t xml:space="preserve">located in Palearctic (75.1%),</w:t>
+      </w:r>
+      <w:r>
+        <w:t xml:space="preserve"> </w:t>
+      </w:r>
+      <w:r>
+        <w:t xml:space="preserve">Nearctic (20.0%) and Australasia (4.8%).</w:t>
+      </w:r>
+      <w:r>
+        <w:t xml:space="preserve"> </w:t>
+      </w:r>
+      <w:r>
+        <w:t xml:space="preserve">Four countries gathered 85% of the sites, namely Sweden (18%),</w:t>
+      </w:r>
+      <w:r>
+        <w:t xml:space="preserve"> </w:t>
+      </w:r>
+      <w:r>
+        <w:t xml:space="preserve">Great Britain (29%), France (21%) and the United</w:t>
+      </w:r>
+      <w:r>
+        <w:t xml:space="preserve"> </w:t>
+      </w:r>
+      <w:r>
+        <w:t xml:space="preserve">States (18%).</w:t>
       </w:r>
     </w:p>
     <w:p>
@@ -1404,7 +1404,7 @@
         <w:pStyle w:val="FirstParagraph"/>
       </w:pPr>
       <w:r>
-        <w:t xml:space="preserve">Total abundance was reported in count (36.83% of the sampling</w:t>
+        <w:t xml:space="preserve">Total abundance was reported in count (47.00% of the sampling</w:t>
       </w:r>
       <w:r>
         <w:t xml:space="preserve"> </w:t>
@@ -1433,13 +1433,13 @@
         <w:t xml:space="preserve"> </w:t>
       </w:r>
       <w:r>
-        <w:t xml:space="preserve">(62.24%), Catch Per</w:t>
-      </w:r>
-      <w:r>
-        <w:t xml:space="preserve"> </w:t>
-      </w:r>
-      <w:r>
-        <w:t xml:space="preserve">Unit Effort (0.82%), and Leslie index (0.11%).</w:t>
+        <w:t xml:space="preserve">(51.81%), Catch Per</w:t>
+      </w:r>
+      <w:r>
+        <w:t xml:space="preserve"> </w:t>
+      </w:r>
+      <w:r>
+        <w:t xml:space="preserve">Unit Effort (1.05%), and Leslie index (0.14%).</w:t>
       </w:r>
       <w:r>
         <w:t xml:space="preserve"> </w:t>
@@ -1528,7 +1528,7 @@
         <w:pStyle w:val="BodyText"/>
       </w:pPr>
       <w:r>
-        <w:t xml:space="preserve">Since 62.24% of the abundances were measured as density by 100</w:t>
+        <w:t xml:space="preserve">Since 51.81% of the abundances were measured as density by 100</w:t>
       </w:r>
       <w:r>
         <w:t xml:space="preserve"> </w:t>
@@ -1551,7 +1551,7 @@
         <w:t xml:space="preserve"> </w:t>
       </w:r>
       <w:r>
-        <w:t xml:space="preserve">and 0.82% by Catch per Unit of Effort, we did not direct have access</w:t>
+        <w:t xml:space="preserve">and 1.05% by Catch per Unit of Effort, we did not direct have access</w:t>
       </w:r>
       <w:r>
         <w:t xml:space="preserve"> </w:t>
@@ -2079,7 +2079,7 @@
         <w:t xml:space="preserve"> </w:t>
       </w:r>
       <w:r>
-        <w:t xml:space="preserve">ratio between the human footprint of 2009 and 1993. Only 9% of the</w:t>
+        <w:t xml:space="preserve">ratio between the human footprint of 2009 and 1993. Only 7% of the</w:t>
       </w:r>
       <w:r>
         <w:t xml:space="preserve"> </w:t>
@@ -2174,7 +2174,7 @@
         <w:t xml:space="preserve"> </w:t>
       </w:r>
       <w:r>
-        <w:t xml:space="preserve">94.8% of the species occurrence. The sites that were not</w:t>
+        <w:t xml:space="preserve">94.4% of the species occurrence. The sites that were not</w:t>
       </w:r>
       <w:r>
         <w:t xml:space="preserve"> </w:t>
@@ -2210,7 +2210,7 @@
         <w:t xml:space="preserve"> </w:t>
       </w:r>
       <w:r>
-        <w:t xml:space="preserve">(5.0% of species</w:t>
+        <w:t xml:space="preserve">(5.5% of species</w:t>
       </w:r>
       <w:r>
         <w:t xml:space="preserve"> </w:t>
@@ -2248,7 +2248,7 @@
         <w:t xml:space="preserve"> </w:t>
       </w:r>
       <w:r>
-        <w:t xml:space="preserve">(0.04% of the species occurrence). Finally, we completed the</w:t>
+        <w:t xml:space="preserve">(0.05% of the species occurrence). Finally, we completed the</w:t>
       </w:r>
       <w:r>
         <w:t xml:space="preserve"> </w:t>

</xml_diff>

<commit_message>
Updates to methods before upload to google drive
</commit_message>
<xml_diff>
--- a/paper/methods.docx
+++ b/paper/methods.docx
@@ -1018,54 +1018,48 @@
         <w:t xml:space="preserve">respectively the proportion of immigrant species (</w:t>
       </w:r>
       <m:oMath>
-        <m:f>
-          <m:fPr>
-            <m:type m:val="bar"/>
-          </m:fPr>
-          <m:num>
-            <m:sSub>
-              <m:e>
-                <m:r>
-                  <m:t>S</m:t>
-                </m:r>
-              </m:e>
-              <m:sub>
-                <m:r>
-                  <m:t>g</m:t>
-                </m:r>
-                <m:r>
-                  <m:t>a</m:t>
-                </m:r>
-                <m:r>
-                  <m:t>i</m:t>
-                </m:r>
-                <m:r>
-                  <m:t>n</m:t>
-                </m:r>
-              </m:sub>
-            </m:sSub>
-          </m:num>
-          <m:den>
-            <m:sSub>
-              <m:e>
-                <m:r>
-                  <m:t>S</m:t>
-                </m:r>
-              </m:e>
-              <m:sub>
-                <m:r>
-                  <m:t>t</m:t>
-                </m:r>
-                <m:r>
-                  <m:t>o</m:t>
-                </m:r>
-                <m:r>
-                  <m:t>t</m:t>
-                </m:r>
-              </m:sub>
-            </m:sSub>
-          </m:den>
-        </m:f>
+        <m:sSub>
+          <m:e>
+            <m:r>
+              <m:t>S</m:t>
+            </m:r>
+          </m:e>
+          <m:sub>
+            <m:r>
+              <m:t>g</m:t>
+            </m:r>
+            <m:r>
+              <m:t>a</m:t>
+            </m:r>
+            <m:r>
+              <m:t>i</m:t>
+            </m:r>
+            <m:r>
+              <m:t>n</m:t>
+            </m:r>
+          </m:sub>
+        </m:sSub>
+        <m:r>
+          <m:t>/</m:t>
+        </m:r>
+        <m:sSub>
+          <m:e>
+            <m:r>
+              <m:t>S</m:t>
+            </m:r>
+          </m:e>
+          <m:sub>
+            <m:r>
+              <m:t>t</m:t>
+            </m:r>
+            <m:r>
+              <m:t>o</m:t>
+            </m:r>
+            <m:r>
+              <m:t>t</m:t>
+            </m:r>
+          </m:sub>
+        </m:sSub>
       </m:oMath>
       <w:r>
         <w:t xml:space="preserve">) and</w:t>
@@ -1075,74 +1069,45 @@
       </w:r>
       <w:r>
         <w:t xml:space="preserve">the proportion of extirpated species (</w:t>
-      </w:r>
-      <m:oMath>
-        <m:f>
-          <m:fPr>
-            <m:type m:val="bar"/>
-          </m:fPr>
-          <m:num>
-            <m:sSub>
-              <m:e>
-                <m:r>
-                  <m:t>S</m:t>
-                </m:r>
-              </m:e>
-              <m:sub>
-                <m:r>
-                  <m:t>l</m:t>
-                </m:r>
-                <m:r>
-                  <m:t>o</m:t>
-                </m:r>
-                <m:r>
-                  <m:t>s</m:t>
-                </m:r>
-                <m:r>
-                  <m:t>s</m:t>
-                </m:r>
-              </m:sub>
-            </m:sSub>
-          </m:num>
-          <m:den>
-            <m:sSub>
-              <m:e>
-                <m:r>
-                  <m:t>S</m:t>
-                </m:r>
-              </m:e>
-              <m:sub>
-                <m:r>
-                  <m:t>t</m:t>
-                </m:r>
-                <m:r>
-                  <m:t>o</m:t>
-                </m:r>
-                <m:r>
-                  <m:t>t</m:t>
-                </m:r>
-              </m:sub>
-            </m:sSub>
-          </m:den>
-        </m:f>
-      </m:oMath>
-      <w:r>
-        <w:t xml:space="preserve">). The second set</w:t>
-      </w:r>
-      <w:r>
-        <w:t xml:space="preserve"> </w:t>
-      </w:r>
-      <w:r>
-        <w:t xml:space="preserve">was Turnover (</w:t>
       </w:r>
       <m:oMath>
         <m:sSub>
           <m:e>
             <m:r>
-              <m:t>J</m:t>
+              <m:t>S</m:t>
             </m:r>
           </m:e>
           <m:sub>
+            <m:r>
+              <m:t>l</m:t>
+            </m:r>
+            <m:r>
+              <m:t>o</m:t>
+            </m:r>
+            <m:r>
+              <m:t>s</m:t>
+            </m:r>
+            <m:r>
+              <m:t>s</m:t>
+            </m:r>
+          </m:sub>
+        </m:sSub>
+        <m:r>
+          <m:t>/</m:t>
+        </m:r>
+        <m:sSub>
+          <m:e>
+            <m:r>
+              <m:t>S</m:t>
+            </m:r>
+          </m:e>
+          <m:sub>
+            <m:r>
+              <m:t>t</m:t>
+            </m:r>
+            <m:r>
+              <m:t>o</m:t>
+            </m:r>
             <m:r>
               <m:t>t</m:t>
             </m:r>
@@ -1150,7 +1115,13 @@
         </m:sSub>
       </m:oMath>
       <w:r>
-        <w:t xml:space="preserve">) and Nestedness (</w:t>
+        <w:t xml:space="preserve">). The second set</w:t>
+      </w:r>
+      <w:r>
+        <w:t xml:space="preserve"> </w:t>
+      </w:r>
+      <w:r>
+        <w:t xml:space="preserve">was Turnover (</w:t>
       </w:r>
       <m:oMath>
         <m:sSub>
@@ -1161,19 +1132,13 @@
           </m:e>
           <m:sub>
             <m:r>
-              <m:t>n</m:t>
+              <m:t>t</m:t>
             </m:r>
           </m:sub>
         </m:sSub>
       </m:oMath>
       <w:r>
-        <w:t xml:space="preserve">), respectively</w:t>
-      </w:r>
-      <w:r>
-        <w:t xml:space="preserve"> </w:t>
-      </w:r>
-      <w:r>
-        <w:t xml:space="preserve">(</w:t>
+        <w:t xml:space="preserve">) and Nestedness (</w:t>
       </w:r>
       <m:oMath>
         <m:sSub>
@@ -1184,199 +1149,16 @@
           </m:e>
           <m:sub>
             <m:r>
-              <m:t>t</m:t>
+              <m:t>n</m:t>
             </m:r>
           </m:sub>
         </m:sSub>
-        <m:r>
-          <m:t>=</m:t>
-        </m:r>
-        <m:r>
-          <m:t>(</m:t>
-        </m:r>
-        <m:r>
-          <m:t>2</m:t>
-        </m:r>
-        <m:r>
-          <m:t>*</m:t>
-        </m:r>
-        <m:r>
-          <m:t>m</m:t>
-        </m:r>
-        <m:r>
-          <m:t>i</m:t>
-        </m:r>
-        <m:r>
-          <m:t>n</m:t>
-        </m:r>
-        <m:r>
-          <m:t>(</m:t>
-        </m:r>
-        <m:sSub>
-          <m:e>
-            <m:r>
-              <m:t>S</m:t>
-            </m:r>
-          </m:e>
-          <m:sub>
-            <m:r>
-              <m:t>l</m:t>
-            </m:r>
-            <m:r>
-              <m:t>o</m:t>
-            </m:r>
-            <m:r>
-              <m:t>s</m:t>
-            </m:r>
-            <m:r>
-              <m:t>s</m:t>
-            </m:r>
-          </m:sub>
-        </m:sSub>
-        <m:r>
-          <m:t>,</m:t>
-        </m:r>
-        <m:sSub>
-          <m:e>
-            <m:r>
-              <m:t>S</m:t>
-            </m:r>
-          </m:e>
-          <m:sub>
-            <m:r>
-              <m:t>g</m:t>
-            </m:r>
-            <m:r>
-              <m:t>a</m:t>
-            </m:r>
-            <m:r>
-              <m:t>i</m:t>
-            </m:r>
-            <m:r>
-              <m:t>n</m:t>
-            </m:r>
-          </m:sub>
-        </m:sSub>
-        <m:r>
-          <m:t>)</m:t>
-        </m:r>
-        <m:r>
-          <m:t>)</m:t>
-        </m:r>
-        <m:r>
-          <m:t>/</m:t>
-        </m:r>
-        <m:r>
-          <m:t>(</m:t>
-        </m:r>
-        <m:sSub>
-          <m:e>
-            <m:r>
-              <m:t>S</m:t>
-            </m:r>
-          </m:e>
-          <m:sub>
-            <m:r>
-              <m:t>c</m:t>
-            </m:r>
-            <m:r>
-              <m:t>o</m:t>
-            </m:r>
-            <m:r>
-              <m:t>m</m:t>
-            </m:r>
-            <m:r>
-              <m:t>m</m:t>
-            </m:r>
-            <m:r>
-              <m:t>o</m:t>
-            </m:r>
-            <m:r>
-              <m:t>n</m:t>
-            </m:r>
-          </m:sub>
-        </m:sSub>
-        <m:r>
-          <m:t>+</m:t>
-        </m:r>
-        <m:r>
-          <m:t>(</m:t>
-        </m:r>
-        <m:r>
-          <m:t>2</m:t>
-        </m:r>
-        <m:r>
-          <m:t>*</m:t>
-        </m:r>
-        <m:r>
-          <m:t>m</m:t>
-        </m:r>
-        <m:r>
-          <m:t>i</m:t>
-        </m:r>
-        <m:r>
-          <m:t>n</m:t>
-        </m:r>
-        <m:r>
-          <m:t>(</m:t>
-        </m:r>
-        <m:sSub>
-          <m:e>
-            <m:r>
-              <m:t>S</m:t>
-            </m:r>
-          </m:e>
-          <m:sub>
-            <m:r>
-              <m:t>l</m:t>
-            </m:r>
-            <m:r>
-              <m:t>o</m:t>
-            </m:r>
-            <m:r>
-              <m:t>s</m:t>
-            </m:r>
-            <m:r>
-              <m:t>s</m:t>
-            </m:r>
-          </m:sub>
-        </m:sSub>
-        <m:r>
-          <m:t>,</m:t>
-        </m:r>
-        <m:sSub>
-          <m:e>
-            <m:r>
-              <m:t>S</m:t>
-            </m:r>
-          </m:e>
-          <m:sub>
-            <m:r>
-              <m:t>g</m:t>
-            </m:r>
-            <m:r>
-              <m:t>a</m:t>
-            </m:r>
-            <m:r>
-              <m:t>i</m:t>
-            </m:r>
-            <m:r>
-              <m:t>n</m:t>
-            </m:r>
-          </m:sub>
-        </m:sSub>
-        <m:r>
-          <m:t>)</m:t>
-        </m:r>
-        <m:r>
-          <m:t>)</m:t>
-        </m:r>
-        <m:r>
-          <m:t>)</m:t>
-        </m:r>
       </m:oMath>
       <w:r>
-        <w:t xml:space="preserve">) and (</w:t>
+        <w:t xml:space="preserve">), respectively</w:t>
+      </w:r>
+      <w:r>
+        <w:t xml:space="preserve"> </w:t>
       </w:r>
       <m:oMath>
         <m:sSub>
@@ -1387,6 +1169,215 @@
           </m:e>
           <m:sub>
             <m:r>
+              <m:t>t</m:t>
+            </m:r>
+          </m:sub>
+        </m:sSub>
+        <m:r>
+          <m:t>=</m:t>
+        </m:r>
+        <m:r>
+          <m:t>(</m:t>
+        </m:r>
+        <m:r>
+          <m:t>2</m:t>
+        </m:r>
+        <m:r>
+          <m:t>*</m:t>
+        </m:r>
+        <m:r>
+          <m:t>m</m:t>
+        </m:r>
+        <m:r>
+          <m:t>i</m:t>
+        </m:r>
+        <m:r>
+          <m:t>n</m:t>
+        </m:r>
+        <m:r>
+          <m:t>(</m:t>
+        </m:r>
+        <m:sSub>
+          <m:e>
+            <m:r>
+              <m:t>S</m:t>
+            </m:r>
+          </m:e>
+          <m:sub>
+            <m:r>
+              <m:t>l</m:t>
+            </m:r>
+            <m:r>
+              <m:t>o</m:t>
+            </m:r>
+            <m:r>
+              <m:t>s</m:t>
+            </m:r>
+            <m:r>
+              <m:t>s</m:t>
+            </m:r>
+          </m:sub>
+        </m:sSub>
+        <m:r>
+          <m:t>,</m:t>
+        </m:r>
+        <m:sSub>
+          <m:e>
+            <m:r>
+              <m:t>S</m:t>
+            </m:r>
+          </m:e>
+          <m:sub>
+            <m:r>
+              <m:t>g</m:t>
+            </m:r>
+            <m:r>
+              <m:t>a</m:t>
+            </m:r>
+            <m:r>
+              <m:t>i</m:t>
+            </m:r>
+            <m:r>
+              <m:t>n</m:t>
+            </m:r>
+          </m:sub>
+        </m:sSub>
+        <m:r>
+          <m:t>)</m:t>
+        </m:r>
+        <m:r>
+          <m:t>)</m:t>
+        </m:r>
+        <m:r>
+          <m:t>/</m:t>
+        </m:r>
+        <m:r>
+          <m:t>(</m:t>
+        </m:r>
+        <m:sSub>
+          <m:e>
+            <m:r>
+              <m:t>S</m:t>
+            </m:r>
+          </m:e>
+          <m:sub>
+            <m:r>
+              <m:t>c</m:t>
+            </m:r>
+            <m:r>
+              <m:t>o</m:t>
+            </m:r>
+            <m:r>
+              <m:t>m</m:t>
+            </m:r>
+            <m:r>
+              <m:t>m</m:t>
+            </m:r>
+            <m:r>
+              <m:t>o</m:t>
+            </m:r>
+            <m:r>
+              <m:t>n</m:t>
+            </m:r>
+          </m:sub>
+        </m:sSub>
+        <m:r>
+          <m:t>+</m:t>
+        </m:r>
+        <m:r>
+          <m:t>(</m:t>
+        </m:r>
+        <m:r>
+          <m:t>2</m:t>
+        </m:r>
+        <m:r>
+          <m:t>*</m:t>
+        </m:r>
+        <m:r>
+          <m:t>m</m:t>
+        </m:r>
+        <m:r>
+          <m:t>i</m:t>
+        </m:r>
+        <m:r>
+          <m:t>n</m:t>
+        </m:r>
+        <m:r>
+          <m:t>(</m:t>
+        </m:r>
+        <m:sSub>
+          <m:e>
+            <m:r>
+              <m:t>S</m:t>
+            </m:r>
+          </m:e>
+          <m:sub>
+            <m:r>
+              <m:t>l</m:t>
+            </m:r>
+            <m:r>
+              <m:t>o</m:t>
+            </m:r>
+            <m:r>
+              <m:t>s</m:t>
+            </m:r>
+            <m:r>
+              <m:t>s</m:t>
+            </m:r>
+          </m:sub>
+        </m:sSub>
+        <m:r>
+          <m:t>,</m:t>
+        </m:r>
+        <m:sSub>
+          <m:e>
+            <m:r>
+              <m:t>S</m:t>
+            </m:r>
+          </m:e>
+          <m:sub>
+            <m:r>
+              <m:t>g</m:t>
+            </m:r>
+            <m:r>
+              <m:t>a</m:t>
+            </m:r>
+            <m:r>
+              <m:t>i</m:t>
+            </m:r>
+            <m:r>
+              <m:t>n</m:t>
+            </m:r>
+          </m:sub>
+        </m:sSub>
+        <m:r>
+          <m:t>)</m:t>
+        </m:r>
+        <m:r>
+          <m:t>)</m:t>
+        </m:r>
+        <m:r>
+          <m:t>)</m:t>
+        </m:r>
+      </m:oMath>
+      <w:r>
+        <w:t xml:space="preserve"> </w:t>
+      </w:r>
+      <w:r>
+        <w:t xml:space="preserve">and</w:t>
+      </w:r>
+      <w:r>
+        <w:t xml:space="preserve"> </w:t>
+      </w:r>
+      <m:oMath>
+        <m:sSub>
+          <m:e>
+            <m:r>
+              <m:t>J</m:t>
+            </m:r>
+          </m:e>
+          <m:sub>
+            <m:r>
               <m:t>n</m:t>
             </m:r>
           </m:sub>
@@ -1414,34 +1405,75 @@
         </m:sSub>
       </m:oMath>
       <w:r>
-        <w:t xml:space="preserve">)</w:t>
-      </w:r>
-      <w:r>
         <w:t xml:space="preserve"> </w:t>
       </w:r>
       <w:r>
         <w:t xml:space="preserve">(Baselga and Orme 2012)</w:t>
       </w:r>
       <w:r>
-        <w:t xml:space="preserve">. High Turnover</w:t>
-      </w:r>
-      <w:r>
-        <w:t xml:space="preserve"> </w:t>
-      </w:r>
-      <w:r>
-        <w:t xml:space="preserve">values indicate that the changes in community composition result from species</w:t>
-      </w:r>
-      <w:r>
-        <w:t xml:space="preserve"> </w:t>
-      </w:r>
-      <w:r>
-        <w:t xml:space="preserve">replacement, whereas high values of Nestedness indicate species gains or losses</w:t>
-      </w:r>
-      <w:r>
-        <w:t xml:space="preserve"> </w:t>
-      </w:r>
-      <w:r>
-        <w:t xml:space="preserve">from a nested community, i.e. that a community is a subset of the other</w:t>
+        <w:t xml:space="preserve">,</w:t>
+      </w:r>
+      <w:r>
+        <w:t xml:space="preserve"> </w:t>
+      </w:r>
+      <m:oMath>
+        <m:sSub>
+          <m:e>
+            <m:r>
+              <m:t>S</m:t>
+            </m:r>
+          </m:e>
+          <m:sub>
+            <m:r>
+              <m:t>c</m:t>
+            </m:r>
+            <m:r>
+              <m:t>o</m:t>
+            </m:r>
+            <m:r>
+              <m:t>m</m:t>
+            </m:r>
+            <m:r>
+              <m:t>m</m:t>
+            </m:r>
+            <m:r>
+              <m:t>o</m:t>
+            </m:r>
+            <m:r>
+              <m:t>n</m:t>
+            </m:r>
+          </m:sub>
+        </m:sSub>
+      </m:oMath>
+      <w:r>
+        <w:t xml:space="preserve"> </w:t>
+      </w:r>
+      <w:r>
+        <w:t xml:space="preserve">being</w:t>
+      </w:r>
+      <w:r>
+        <w:t xml:space="preserve"> </w:t>
+      </w:r>
+      <w:r>
+        <w:t xml:space="preserve">the number of species present in both communities. High Turnover values indicate</w:t>
+      </w:r>
+      <w:r>
+        <w:t xml:space="preserve"> </w:t>
+      </w:r>
+      <w:r>
+        <w:t xml:space="preserve">that the changes in community composition result from species replacement,</w:t>
+      </w:r>
+      <w:r>
+        <w:t xml:space="preserve"> </w:t>
+      </w:r>
+      <w:r>
+        <w:t xml:space="preserve">whereas high values of Nestedness indicate species gains or losses from a nested</w:t>
+      </w:r>
+      <w:r>
+        <w:t xml:space="preserve"> </w:t>
+      </w:r>
+      <w:r>
+        <w:t xml:space="preserve">community, i.e. that a community is a subset of the other</w:t>
       </w:r>
       <w:r>
         <w:t xml:space="preserve"> </w:t>
@@ -4830,13 +4862,13 @@
         </m:sSub>
       </m:oMath>
       <w:r>
-        <w:t xml:space="preserve">, eq. @ref(eq:gen)) followed a log gamma distribution with shape and</w:t>
-      </w:r>
-      <w:r>
-        <w:t xml:space="preserve"> </w:t>
-      </w:r>
-      <w:r>
-        <w:t xml:space="preserve">inverse scale parameters (</w:t>
+        <w:t xml:space="preserve">, eq. @ref(eq:gen)) followed a log gamma distribution with</w:t>
+      </w:r>
+      <w:r>
+        <w:t xml:space="preserve"> </w:t>
+      </w:r>
+      <w:r>
+        <w:t xml:space="preserve">shape and inverse scale parameters (</w:t>
       </w:r>
       <m:oMath>
         <m:r>
@@ -4906,19 +4938,19 @@
         </m:r>
       </m:oMath>
       <w:r>
-        <w:t xml:space="preserve">). We there had to</w:t>
-      </w:r>
-      <w:r>
-        <w:t xml:space="preserve"> </w:t>
-      </w:r>
-      <w:r>
-        <w:t xml:space="preserve">back-transformed the estimated coefficients in order to obtained the standard</w:t>
-      </w:r>
-      <w:r>
-        <w:t xml:space="preserve"> </w:t>
-      </w:r>
-      <w:r>
-        <w:t xml:space="preserve">deviations attributed to the random effects and the gaussian error (</w:t>
+        <w:t xml:space="preserve">). We there had to back-transformed the estimated coefficients in order</w:t>
+      </w:r>
+      <w:r>
+        <w:t xml:space="preserve"> </w:t>
+      </w:r>
+      <w:r>
+        <w:t xml:space="preserve">to obtained the standard deviations attributed to the random effects and the</w:t>
+      </w:r>
+      <w:r>
+        <w:t xml:space="preserve"> </w:t>
+      </w:r>
+      <w:r>
+        <w:t xml:space="preserve">gaussian error (</w:t>
       </w:r>
       <m:oMath>
         <m:r>
@@ -4927,50 +4959,44 @@
         <m:r>
           <m:t>=</m:t>
         </m:r>
-        <m:f>
-          <m:fPr>
-            <m:type m:val="bar"/>
-          </m:fPr>
-          <m:num>
-            <m:r>
-              <m:t>1</m:t>
-            </m:r>
-          </m:num>
-          <m:den>
-            <m:rad>
-              <m:radPr>
-                <m:degHide m:val="1"/>
-              </m:radPr>
-              <m:deg/>
-              <m:e>
-                <m:r>
-                  <m:t>τ</m:t>
-                </m:r>
-              </m:e>
-            </m:rad>
-          </m:den>
-        </m:f>
+        <m:r>
+          <m:t>1</m:t>
+        </m:r>
+        <m:r>
+          <m:t>/</m:t>
+        </m:r>
+        <m:rad>
+          <m:radPr>
+            <m:degHide m:val="1"/>
+          </m:radPr>
+          <m:deg/>
+          <m:e>
+            <m:r>
+              <m:t>τ</m:t>
+            </m:r>
+          </m:e>
+        </m:rad>
       </m:oMath>
       <w:r>
-        <w:t xml:space="preserve">). We checked that the</w:t>
-      </w:r>
-      <w:r>
-        <w:t xml:space="preserve"> </w:t>
-      </w:r>
-      <w:r>
-        <w:t xml:space="preserve">slope coefficients, random effects and the temporal trends by basin and site</w:t>
-      </w:r>
-      <w:r>
-        <w:t xml:space="preserve"> </w:t>
-      </w:r>
-      <w:r>
-        <w:t xml:space="preserve">were the same than with a implementation in frequentist. Then, we concluded that</w:t>
-      </w:r>
-      <w:r>
-        <w:t xml:space="preserve"> </w:t>
-      </w:r>
-      <w:r>
-        <w:t xml:space="preserve">the quality of parameter inference did not suffer from the uninformative priors.</w:t>
+        <w:t xml:space="preserve">). We checked that the slope</w:t>
+      </w:r>
+      <w:r>
+        <w:t xml:space="preserve"> </w:t>
+      </w:r>
+      <w:r>
+        <w:t xml:space="preserve">coefficients, random effects and the temporal trends by basin and site were the</w:t>
+      </w:r>
+      <w:r>
+        <w:t xml:space="preserve"> </w:t>
+      </w:r>
+      <w:r>
+        <w:t xml:space="preserve">same than with a implementation in frequentist. Then, we concluded that the</w:t>
+      </w:r>
+      <w:r>
+        <w:t xml:space="preserve"> </w:t>
+      </w:r>
+      <w:r>
+        <w:t xml:space="preserve">quality of parameter inference did not suffer from the uninformative priors.</w:t>
       </w:r>
     </w:p>
     <w:p>

</xml_diff>